<commit_message>
Finishign dissertation formatting and stuff
</commit_message>
<xml_diff>
--- a/Dissertation Backup/Chapter 4 draft 4.docx
+++ b/Dissertation Backup/Chapter 4 draft 4.docx
@@ -1662,6 +1662,7 @@
           <w:iCs/>
         </w:rPr>
       </w:pPr>
+      <w:proofErr w:type="spellStart"/>
       <w:r>
         <w:rPr>
           <w:i/>
@@ -1669,6 +1670,14 @@
         </w:rPr>
         <w:t>DEB</w:t>
       </w:r>
+      <w:r>
+        <w:rPr>
+          <w:i/>
+          <w:iCs/>
+        </w:rPr>
+        <w:t>kiss</w:t>
+      </w:r>
+      <w:proofErr w:type="spellEnd"/>
       <w:r>
         <w:rPr>
           <w:i/>
@@ -1688,8 +1697,8 @@
       <w:pPr>
         <w:pStyle w:val="TS"/>
         <w:spacing w:line="480" w:lineRule="auto"/>
-        <w:ind w:firstLine="720"/>
       </w:pPr>
+      <w:bookmarkStart w:id="2" w:name="_Hlk131584568"/>
       <w:r>
         <w:tab/>
       </w:r>
@@ -2786,6 +2795,7 @@
         <w:t xml:space="preserve">) to data for survival to hatching and larval/juvenile survival (Figure 1; Table 2). In our implementation of survival, the only DEB process influencing survival is egg buffer depletion, which determines the time to hatch and thus when the embryo mortality rate switches to the post-hatch mortality rate. This means survival is indirectly affected by the assimilation rate and conversion efficiency of assimilates into structure. </w:t>
       </w:r>
     </w:p>
+    <w:bookmarkEnd w:id="2"/>
     <w:p>
       <w:pPr>
         <w:pStyle w:val="TS"/>
@@ -2798,6 +2808,7 @@
         <w:pStyle w:val="TS"/>
         <w:spacing w:line="480" w:lineRule="auto"/>
       </w:pPr>
+      <w:bookmarkStart w:id="3" w:name="_Hlk131585025"/>
       <w:r>
         <w:rPr>
           <w:noProof/>
@@ -2876,6 +2887,7 @@
         <w:t xml:space="preserve"> model (diagram adapted from Jager et al., 2013) with stage-specific survival parameters. The candidate parameters for hypoxia stress mechanisms are highlighted in red boxes. The left panel shows the energy budget for the full life cycle and the right panel shows the stage-specific survival modification. </w:t>
       </w:r>
     </w:p>
+    <w:bookmarkEnd w:id="3"/>
     <w:p>
       <w:pPr>
         <w:pStyle w:val="TS"/>
@@ -2891,6 +2903,7 @@
         <w:pStyle w:val="TS"/>
         <w:spacing w:line="480" w:lineRule="auto"/>
       </w:pPr>
+      <w:bookmarkStart w:id="4" w:name="_Hlk131585242"/>
       <w:r>
         <w:rPr>
           <w:b/>
@@ -3985,6 +3998,7 @@
           </w:p>
         </w:tc>
       </w:tr>
+      <w:bookmarkEnd w:id="4"/>
     </w:tbl>
     <w:p>
       <w:pPr>
@@ -3997,6 +4011,7 @@
         <w:pStyle w:val="TS"/>
         <w:spacing w:line="480" w:lineRule="auto"/>
       </w:pPr>
+      <w:bookmarkStart w:id="5" w:name="_Hlk131585259"/>
       <w:r>
         <w:rPr>
           <w:b/>
@@ -7786,6 +7801,7 @@
           </w:p>
         </w:tc>
       </w:tr>
+      <w:bookmarkEnd w:id="5"/>
     </w:tbl>
     <w:p>
       <w:pPr>
@@ -7822,6 +7838,9 @@
       </w:pPr>
       <w:r>
         <w:tab/>
+      </w:r>
+      <w:bookmarkStart w:id="6" w:name="_Hlk131584602"/>
+      <w:r>
         <w:t xml:space="preserve">For the </w:t>
       </w:r>
       <w:proofErr w:type="spellStart"/>
@@ -8471,6 +8490,7 @@
         <w:t xml:space="preserve"> predicted and observed data are shown in Figure 2. </w:t>
       </w:r>
     </w:p>
+    <w:bookmarkEnd w:id="6"/>
     <w:p>
       <w:pPr>
         <w:pStyle w:val="TS"/>
@@ -8482,1141 +8502,6 @@
         <w:pStyle w:val="TS"/>
         <w:spacing w:line="480" w:lineRule="auto"/>
       </w:pPr>
-      <w:r>
-        <w:rPr>
-          <w:b/>
-          <w:bCs/>
-        </w:rPr>
-        <w:t xml:space="preserve">Table </w:t>
-      </w:r>
-      <w:r>
-        <w:rPr>
-          <w:b/>
-          <w:bCs/>
-        </w:rPr>
-        <w:t>2</w:t>
-      </w:r>
-      <w:r>
-        <w:rPr>
-          <w:b/>
-          <w:bCs/>
-        </w:rPr>
-        <w:t xml:space="preserve">. </w:t>
-      </w:r>
-      <w:proofErr w:type="spellStart"/>
-      <w:r>
-        <w:t>DEBkiss</w:t>
-      </w:r>
-      <w:proofErr w:type="spellEnd"/>
-      <w:r>
-        <w:t xml:space="preserve"> parameters, their abbreviations, and their fixed or estimated values</w:t>
-      </w:r>
-      <w:r>
-        <w:t xml:space="preserve"> from fitting to full life data</w:t>
-      </w:r>
-      <w:r>
-        <w:t xml:space="preserve">. Units are given with the value unless the parameter is a unitless ratio. </w:t>
-      </w:r>
-    </w:p>
-    <w:tbl>
-      <w:tblPr>
-        <w:tblStyle w:val="TableGrid"/>
-        <w:tblW w:w="9648" w:type="dxa"/>
-        <w:tblLook w:val="04A0" w:firstRow="1" w:lastRow="0" w:firstColumn="1" w:lastColumn="0" w:noHBand="0" w:noVBand="1"/>
-      </w:tblPr>
-      <w:tblGrid>
-        <w:gridCol w:w="4608"/>
-        <w:gridCol w:w="1170"/>
-        <w:gridCol w:w="1440"/>
-        <w:gridCol w:w="2430"/>
-      </w:tblGrid>
-      <w:tr>
-        <w:tc>
-          <w:tcPr>
-            <w:tcW w:w="4608" w:type="dxa"/>
-          </w:tcPr>
-          <w:p>
-            <w:pPr>
-              <w:pStyle w:val="TS"/>
-              <w:rPr>
-                <w:b/>
-                <w:bCs/>
-              </w:rPr>
-            </w:pPr>
-            <w:r>
-              <w:rPr>
-                <w:b/>
-                <w:bCs/>
-              </w:rPr>
-              <w:t>Parameter</w:t>
-            </w:r>
-          </w:p>
-        </w:tc>
-        <w:tc>
-          <w:tcPr>
-            <w:tcW w:w="1170" w:type="dxa"/>
-          </w:tcPr>
-          <w:p>
-            <w:pPr>
-              <w:pStyle w:val="TS"/>
-              <w:rPr>
-                <w:b/>
-                <w:bCs/>
-              </w:rPr>
-            </w:pPr>
-            <w:r>
-              <w:rPr>
-                <w:b/>
-                <w:bCs/>
-              </w:rPr>
-              <w:t>Symbol</w:t>
-            </w:r>
-          </w:p>
-        </w:tc>
-        <w:tc>
-          <w:tcPr>
-            <w:tcW w:w="1440" w:type="dxa"/>
-          </w:tcPr>
-          <w:p>
-            <w:pPr>
-              <w:pStyle w:val="TS"/>
-              <w:rPr>
-                <w:b/>
-                <w:bCs/>
-              </w:rPr>
-            </w:pPr>
-            <w:r>
-              <w:rPr>
-                <w:b/>
-                <w:bCs/>
-              </w:rPr>
-              <w:t>Fixed or estimated</w:t>
-            </w:r>
-          </w:p>
-        </w:tc>
-        <w:tc>
-          <w:tcPr>
-            <w:tcW w:w="2430" w:type="dxa"/>
-          </w:tcPr>
-          <w:p>
-            <w:pPr>
-              <w:pStyle w:val="TS"/>
-              <w:rPr>
-                <w:b/>
-                <w:bCs/>
-              </w:rPr>
-            </w:pPr>
-            <w:r>
-              <w:rPr>
-                <w:b/>
-                <w:bCs/>
-              </w:rPr>
-              <w:t>Value</w:t>
-            </w:r>
-          </w:p>
-        </w:tc>
-      </w:tr>
-      <w:tr>
-        <w:tc>
-          <w:tcPr>
-            <w:tcW w:w="4608" w:type="dxa"/>
-          </w:tcPr>
-          <w:p>
-            <w:pPr>
-              <w:pStyle w:val="TS"/>
-            </w:pPr>
-            <w:r>
-              <w:t>Max. area-specific assimilation rate</w:t>
-            </w:r>
-          </w:p>
-        </w:tc>
-        <w:tc>
-          <w:tcPr>
-            <w:tcW w:w="1170" w:type="dxa"/>
-          </w:tcPr>
-          <w:p>
-            <w:pPr>
-              <w:pStyle w:val="TS"/>
-              <w:rPr>
-                <w:i/>
-                <w:iCs/>
-                <w:vertAlign w:val="subscript"/>
-              </w:rPr>
-            </w:pPr>
-            <w:proofErr w:type="spellStart"/>
-            <w:r>
-              <w:rPr>
-                <w:i/>
-                <w:iCs/>
-              </w:rPr>
-              <w:t>J</w:t>
-            </w:r>
-            <w:r>
-              <w:rPr>
-                <w:i/>
-                <w:iCs/>
-                <w:vertAlign w:val="superscript"/>
-              </w:rPr>
-              <w:t>a</w:t>
-            </w:r>
-            <w:r>
-              <w:rPr>
-                <w:i/>
-                <w:iCs/>
-                <w:vertAlign w:val="subscript"/>
-              </w:rPr>
-              <w:t>Am</w:t>
-            </w:r>
-            <w:proofErr w:type="spellEnd"/>
-          </w:p>
-        </w:tc>
-        <w:tc>
-          <w:tcPr>
-            <w:tcW w:w="1440" w:type="dxa"/>
-          </w:tcPr>
-          <w:p>
-            <w:pPr>
-              <w:pStyle w:val="TS"/>
-            </w:pPr>
-            <w:r>
-              <w:t>Estimated</w:t>
-            </w:r>
-          </w:p>
-        </w:tc>
-        <w:tc>
-          <w:tcPr>
-            <w:tcW w:w="2430" w:type="dxa"/>
-          </w:tcPr>
-          <w:p>
-            <w:pPr>
-              <w:pStyle w:val="TS"/>
-            </w:pPr>
-            <w:r>
-              <w:t>0.333 mg mm</w:t>
-            </w:r>
-            <w:r>
-              <w:rPr>
-                <w:vertAlign w:val="superscript"/>
-              </w:rPr>
-              <w:t>-2</w:t>
-            </w:r>
-            <w:r>
-              <w:t xml:space="preserve"> d</w:t>
-            </w:r>
-            <w:r>
-              <w:rPr>
-                <w:vertAlign w:val="superscript"/>
-              </w:rPr>
-              <w:t>-1</w:t>
-            </w:r>
-          </w:p>
-        </w:tc>
-      </w:tr>
-      <w:tr>
-        <w:tc>
-          <w:tcPr>
-            <w:tcW w:w="4608" w:type="dxa"/>
-          </w:tcPr>
-          <w:p>
-            <w:pPr>
-              <w:pStyle w:val="TS"/>
-            </w:pPr>
-            <w:r>
-              <w:t>Max. volume-specific maintenance rate</w:t>
-            </w:r>
-          </w:p>
-        </w:tc>
-        <w:tc>
-          <w:tcPr>
-            <w:tcW w:w="1170" w:type="dxa"/>
-          </w:tcPr>
-          <w:p>
-            <w:pPr>
-              <w:pStyle w:val="TS"/>
-              <w:rPr>
-                <w:i/>
-                <w:iCs/>
-                <w:vertAlign w:val="subscript"/>
-              </w:rPr>
-            </w:pPr>
-            <w:proofErr w:type="spellStart"/>
-            <w:r>
-              <w:rPr>
-                <w:i/>
-                <w:iCs/>
-              </w:rPr>
-              <w:t>J</w:t>
-            </w:r>
-            <w:r>
-              <w:rPr>
-                <w:i/>
-                <w:iCs/>
-                <w:vertAlign w:val="superscript"/>
-              </w:rPr>
-              <w:t>v</w:t>
-            </w:r>
-            <w:r>
-              <w:rPr>
-                <w:i/>
-                <w:iCs/>
-                <w:vertAlign w:val="subscript"/>
-              </w:rPr>
-              <w:t>M</w:t>
-            </w:r>
-            <w:proofErr w:type="spellEnd"/>
-          </w:p>
-        </w:tc>
-        <w:tc>
-          <w:tcPr>
-            <w:tcW w:w="1440" w:type="dxa"/>
-          </w:tcPr>
-          <w:p>
-            <w:pPr>
-              <w:pStyle w:val="TS"/>
-            </w:pPr>
-            <w:r>
-              <w:t>Fixed</w:t>
-            </w:r>
-          </w:p>
-        </w:tc>
-        <w:tc>
-          <w:tcPr>
-            <w:tcW w:w="2430" w:type="dxa"/>
-          </w:tcPr>
-          <w:p>
-            <w:pPr>
-              <w:pStyle w:val="TS"/>
-              <w:rPr>
-                <w:vertAlign w:val="superscript"/>
-              </w:rPr>
-            </w:pPr>
-            <w:r>
-              <w:t>0.0214 mg mm</w:t>
-            </w:r>
-            <w:r>
-              <w:rPr>
-                <w:vertAlign w:val="superscript"/>
-              </w:rPr>
-              <w:t>-3</w:t>
-            </w:r>
-            <w:r>
-              <w:t xml:space="preserve"> d</w:t>
-            </w:r>
-            <w:r>
-              <w:rPr>
-                <w:vertAlign w:val="superscript"/>
-              </w:rPr>
-              <w:t>-1</w:t>
-            </w:r>
-          </w:p>
-        </w:tc>
-      </w:tr>
-      <w:tr>
-        <w:tc>
-          <w:tcPr>
-            <w:tcW w:w="4608" w:type="dxa"/>
-          </w:tcPr>
-          <w:p>
-            <w:pPr>
-              <w:pStyle w:val="TS"/>
-            </w:pPr>
-            <w:r>
-              <w:t xml:space="preserve">Initial egg </w:t>
-            </w:r>
-            <w:r>
-              <w:t>buffer mass</w:t>
-            </w:r>
-          </w:p>
-        </w:tc>
-        <w:tc>
-          <w:tcPr>
-            <w:tcW w:w="1170" w:type="dxa"/>
-          </w:tcPr>
-          <w:p>
-            <w:pPr>
-              <w:pStyle w:val="TS"/>
-              <w:rPr>
-                <w:i/>
-                <w:iCs/>
-              </w:rPr>
-            </w:pPr>
-            <w:r>
-              <w:rPr>
-                <w:i/>
-                <w:iCs/>
-              </w:rPr>
-              <w:t>W</w:t>
-            </w:r>
-            <w:r>
-              <w:rPr>
-                <w:i/>
-                <w:iCs/>
-                <w:vertAlign w:val="subscript"/>
-              </w:rPr>
-              <w:t>B0</w:t>
-            </w:r>
-          </w:p>
-        </w:tc>
-        <w:tc>
-          <w:tcPr>
-            <w:tcW w:w="1440" w:type="dxa"/>
-          </w:tcPr>
-          <w:p>
-            <w:pPr>
-              <w:pStyle w:val="TS"/>
-            </w:pPr>
-            <w:r>
-              <w:t>Fixed</w:t>
-            </w:r>
-          </w:p>
-        </w:tc>
-        <w:tc>
-          <w:tcPr>
-            <w:tcW w:w="2430" w:type="dxa"/>
-          </w:tcPr>
-          <w:p>
-            <w:pPr>
-              <w:pStyle w:val="TS"/>
-            </w:pPr>
-            <w:r>
-              <w:t>0.15 mg</w:t>
-            </w:r>
-          </w:p>
-        </w:tc>
-      </w:tr>
-      <w:tr>
-        <w:tc>
-          <w:tcPr>
-            <w:tcW w:w="4608" w:type="dxa"/>
-          </w:tcPr>
-          <w:p>
-            <w:pPr>
-              <w:pStyle w:val="TS"/>
-            </w:pPr>
-            <w:r>
-              <w:t>Total length at puberty</w:t>
-            </w:r>
-          </w:p>
-        </w:tc>
-        <w:tc>
-          <w:tcPr>
-            <w:tcW w:w="1170" w:type="dxa"/>
-          </w:tcPr>
-          <w:p>
-            <w:pPr>
-              <w:pStyle w:val="TS"/>
-              <w:rPr>
-                <w:i/>
-                <w:iCs/>
-                <w:vertAlign w:val="subscript"/>
-              </w:rPr>
-            </w:pPr>
-            <w:proofErr w:type="spellStart"/>
-            <w:r>
-              <w:rPr>
-                <w:i/>
-                <w:iCs/>
-              </w:rPr>
-              <w:t>L</w:t>
-            </w:r>
-            <w:r>
-              <w:rPr>
-                <w:i/>
-                <w:iCs/>
-                <w:vertAlign w:val="subscript"/>
-              </w:rPr>
-              <w:t>Vp</w:t>
-            </w:r>
-            <w:proofErr w:type="spellEnd"/>
-          </w:p>
-        </w:tc>
-        <w:tc>
-          <w:tcPr>
-            <w:tcW w:w="1440" w:type="dxa"/>
-          </w:tcPr>
-          <w:p>
-            <w:pPr>
-              <w:pStyle w:val="TS"/>
-            </w:pPr>
-            <w:r>
-              <w:t>Fixed</w:t>
-            </w:r>
-          </w:p>
-        </w:tc>
-        <w:tc>
-          <w:tcPr>
-            <w:tcW w:w="2430" w:type="dxa"/>
-          </w:tcPr>
-          <w:p>
-            <w:pPr>
-              <w:pStyle w:val="TS"/>
-            </w:pPr>
-            <w:r>
-              <w:t>102 mm</w:t>
-            </w:r>
-          </w:p>
-        </w:tc>
-      </w:tr>
-      <w:tr>
-        <w:tc>
-          <w:tcPr>
-            <w:tcW w:w="4608" w:type="dxa"/>
-          </w:tcPr>
-          <w:p>
-            <w:pPr>
-              <w:pStyle w:val="TS"/>
-            </w:pPr>
-            <w:r>
-              <w:t>Yield of assimilates on volume</w:t>
-            </w:r>
-          </w:p>
-        </w:tc>
-        <w:tc>
-          <w:tcPr>
-            <w:tcW w:w="1170" w:type="dxa"/>
-          </w:tcPr>
-          <w:p>
-            <w:pPr>
-              <w:pStyle w:val="TS"/>
-              <w:rPr>
-                <w:i/>
-                <w:iCs/>
-              </w:rPr>
-            </w:pPr>
-            <w:proofErr w:type="spellStart"/>
-            <w:r>
-              <w:rPr>
-                <w:i/>
-                <w:iCs/>
-              </w:rPr>
-              <w:t>y</w:t>
-            </w:r>
-            <w:r>
-              <w:rPr>
-                <w:i/>
-                <w:iCs/>
-                <w:vertAlign w:val="subscript"/>
-              </w:rPr>
-              <w:t>AV</w:t>
-            </w:r>
-            <w:proofErr w:type="spellEnd"/>
-          </w:p>
-        </w:tc>
-        <w:tc>
-          <w:tcPr>
-            <w:tcW w:w="1440" w:type="dxa"/>
-          </w:tcPr>
-          <w:p>
-            <w:pPr>
-              <w:pStyle w:val="TS"/>
-            </w:pPr>
-            <w:r>
-              <w:t>Fixed</w:t>
-            </w:r>
-          </w:p>
-        </w:tc>
-        <w:tc>
-          <w:tcPr>
-            <w:tcW w:w="2430" w:type="dxa"/>
-          </w:tcPr>
-          <w:p>
-            <w:pPr>
-              <w:pStyle w:val="TS"/>
-            </w:pPr>
-            <w:r>
-              <w:t>0.8</w:t>
-            </w:r>
-          </w:p>
-        </w:tc>
-      </w:tr>
-      <w:tr>
-        <w:tc>
-          <w:tcPr>
-            <w:tcW w:w="4608" w:type="dxa"/>
-          </w:tcPr>
-          <w:p>
-            <w:pPr>
-              <w:pStyle w:val="TS"/>
-            </w:pPr>
-            <w:r>
-              <w:t xml:space="preserve">Yield of egg buffer on assimilates </w:t>
-            </w:r>
-          </w:p>
-        </w:tc>
-        <w:tc>
-          <w:tcPr>
-            <w:tcW w:w="1170" w:type="dxa"/>
-          </w:tcPr>
-          <w:p>
-            <w:pPr>
-              <w:pStyle w:val="TS"/>
-              <w:rPr>
-                <w:i/>
-                <w:iCs/>
-              </w:rPr>
-            </w:pPr>
-            <w:proofErr w:type="spellStart"/>
-            <w:r>
-              <w:rPr>
-                <w:i/>
-                <w:iCs/>
-              </w:rPr>
-              <w:t>y</w:t>
-            </w:r>
-            <w:r>
-              <w:rPr>
-                <w:i/>
-                <w:iCs/>
-                <w:vertAlign w:val="subscript"/>
-              </w:rPr>
-              <w:t>BA</w:t>
-            </w:r>
-            <w:proofErr w:type="spellEnd"/>
-          </w:p>
-        </w:tc>
-        <w:tc>
-          <w:tcPr>
-            <w:tcW w:w="1440" w:type="dxa"/>
-          </w:tcPr>
-          <w:p>
-            <w:pPr>
-              <w:pStyle w:val="TS"/>
-            </w:pPr>
-            <w:r>
-              <w:t>Fixed</w:t>
-            </w:r>
-          </w:p>
-        </w:tc>
-        <w:tc>
-          <w:tcPr>
-            <w:tcW w:w="2430" w:type="dxa"/>
-          </w:tcPr>
-          <w:p>
-            <w:pPr>
-              <w:pStyle w:val="TS"/>
-            </w:pPr>
-            <w:r>
-              <w:t>0.95</w:t>
-            </w:r>
-          </w:p>
-        </w:tc>
-      </w:tr>
-      <w:tr>
-        <w:tc>
-          <w:tcPr>
-            <w:tcW w:w="4608" w:type="dxa"/>
-          </w:tcPr>
-          <w:p>
-            <w:pPr>
-              <w:pStyle w:val="TS"/>
-            </w:pPr>
-            <w:r>
-              <w:t>Yield of structure on assimilates</w:t>
-            </w:r>
-          </w:p>
-        </w:tc>
-        <w:tc>
-          <w:tcPr>
-            <w:tcW w:w="1170" w:type="dxa"/>
-          </w:tcPr>
-          <w:p>
-            <w:pPr>
-              <w:pStyle w:val="TS"/>
-              <w:rPr>
-                <w:i/>
-                <w:iCs/>
-              </w:rPr>
-            </w:pPr>
-            <w:proofErr w:type="spellStart"/>
-            <w:r>
-              <w:rPr>
-                <w:i/>
-                <w:iCs/>
-              </w:rPr>
-              <w:t>y</w:t>
-            </w:r>
-            <w:r>
-              <w:rPr>
-                <w:i/>
-                <w:iCs/>
-                <w:vertAlign w:val="subscript"/>
-              </w:rPr>
-              <w:t>VA</w:t>
-            </w:r>
-            <w:proofErr w:type="spellEnd"/>
-          </w:p>
-        </w:tc>
-        <w:tc>
-          <w:tcPr>
-            <w:tcW w:w="1440" w:type="dxa"/>
-          </w:tcPr>
-          <w:p>
-            <w:pPr>
-              <w:pStyle w:val="TS"/>
-            </w:pPr>
-            <w:r>
-              <w:t>Estimated</w:t>
-            </w:r>
-          </w:p>
-        </w:tc>
-        <w:tc>
-          <w:tcPr>
-            <w:tcW w:w="2430" w:type="dxa"/>
-          </w:tcPr>
-          <w:p>
-            <w:pPr>
-              <w:pStyle w:val="TS"/>
-            </w:pPr>
-            <w:r>
-              <w:t>0.36</w:t>
-            </w:r>
-            <w:r>
-              <w:t>5</w:t>
-            </w:r>
-          </w:p>
-        </w:tc>
-      </w:tr>
-      <w:tr>
-        <w:tc>
-          <w:tcPr>
-            <w:tcW w:w="4608" w:type="dxa"/>
-          </w:tcPr>
-          <w:p>
-            <w:pPr>
-              <w:pStyle w:val="TS"/>
-            </w:pPr>
-            <w:r>
-              <w:t>Fraction of assimilates allocated to soma</w:t>
-            </w:r>
-          </w:p>
-        </w:tc>
-        <w:tc>
-          <w:tcPr>
-            <w:tcW w:w="1170" w:type="dxa"/>
-          </w:tcPr>
-          <w:p>
-            <w:pPr>
-              <w:pStyle w:val="TS"/>
-              <w:rPr>
-                <w:i/>
-                <w:iCs/>
-              </w:rPr>
-            </w:pPr>
-            <w:r>
-              <w:rPr>
-                <w:rFonts w:cs="Times New Roman"/>
-                <w:i/>
-                <w:iCs/>
-              </w:rPr>
-              <w:t>κ</w:t>
-            </w:r>
-          </w:p>
-        </w:tc>
-        <w:tc>
-          <w:tcPr>
-            <w:tcW w:w="1440" w:type="dxa"/>
-          </w:tcPr>
-          <w:p>
-            <w:pPr>
-              <w:pStyle w:val="TS"/>
-            </w:pPr>
-            <w:r>
-              <w:t>Fixed</w:t>
-            </w:r>
-          </w:p>
-        </w:tc>
-        <w:tc>
-          <w:tcPr>
-            <w:tcW w:w="2430" w:type="dxa"/>
-          </w:tcPr>
-          <w:p>
-            <w:pPr>
-              <w:pStyle w:val="TS"/>
-            </w:pPr>
-            <w:r>
-              <w:t>0.8</w:t>
-            </w:r>
-          </w:p>
-        </w:tc>
-      </w:tr>
-      <w:tr>
-        <w:tc>
-          <w:tcPr>
-            <w:tcW w:w="4608" w:type="dxa"/>
-          </w:tcPr>
-          <w:p>
-            <w:pPr>
-              <w:pStyle w:val="TS"/>
-            </w:pPr>
-            <w:r>
-              <w:t>Scaled food level</w:t>
-            </w:r>
-          </w:p>
-        </w:tc>
-        <w:tc>
-          <w:tcPr>
-            <w:tcW w:w="1170" w:type="dxa"/>
-          </w:tcPr>
-          <w:p>
-            <w:pPr>
-              <w:pStyle w:val="TS"/>
-              <w:rPr>
-                <w:i/>
-                <w:iCs/>
-              </w:rPr>
-            </w:pPr>
-            <w:r>
-              <w:rPr>
-                <w:rFonts w:cs="Times New Roman"/>
-                <w:i/>
-                <w:iCs/>
-              </w:rPr>
-              <w:t>f</w:t>
-            </w:r>
-          </w:p>
-        </w:tc>
-        <w:tc>
-          <w:tcPr>
-            <w:tcW w:w="1440" w:type="dxa"/>
-          </w:tcPr>
-          <w:p>
-            <w:pPr>
-              <w:pStyle w:val="TS"/>
-            </w:pPr>
-            <w:r>
-              <w:t>Fixed</w:t>
-            </w:r>
-          </w:p>
-        </w:tc>
-        <w:tc>
-          <w:tcPr>
-            <w:tcW w:w="2430" w:type="dxa"/>
-          </w:tcPr>
-          <w:p>
-            <w:pPr>
-              <w:pStyle w:val="TS"/>
-            </w:pPr>
-            <w:r>
-              <w:t xml:space="preserve">1 </w:t>
-            </w:r>
-          </w:p>
-        </w:tc>
-      </w:tr>
-      <w:tr>
-        <w:tc>
-          <w:tcPr>
-            <w:tcW w:w="4608" w:type="dxa"/>
-          </w:tcPr>
-          <w:p>
-            <w:pPr>
-              <w:pStyle w:val="TS"/>
-            </w:pPr>
-            <w:r>
-              <w:t>Scaled food level for embryo</w:t>
-            </w:r>
-          </w:p>
-        </w:tc>
-        <w:tc>
-          <w:tcPr>
-            <w:tcW w:w="1170" w:type="dxa"/>
-          </w:tcPr>
-          <w:p>
-            <w:pPr>
-              <w:pStyle w:val="TS"/>
-              <w:rPr>
-                <w:i/>
-                <w:iCs/>
-              </w:rPr>
-            </w:pPr>
-            <w:proofErr w:type="spellStart"/>
-            <w:r>
-              <w:rPr>
-                <w:rFonts w:cs="Times New Roman"/>
-                <w:i/>
-                <w:iCs/>
-              </w:rPr>
-              <w:t>f</w:t>
-            </w:r>
-            <w:r>
-              <w:rPr>
-                <w:rFonts w:cs="Times New Roman"/>
-                <w:i/>
-                <w:iCs/>
-                <w:vertAlign w:val="subscript"/>
-              </w:rPr>
-              <w:t>B</w:t>
-            </w:r>
-            <w:proofErr w:type="spellEnd"/>
-          </w:p>
-        </w:tc>
-        <w:tc>
-          <w:tcPr>
-            <w:tcW w:w="1440" w:type="dxa"/>
-          </w:tcPr>
-          <w:p>
-            <w:pPr>
-              <w:pStyle w:val="TS"/>
-            </w:pPr>
-            <w:r>
-              <w:t>Fixed</w:t>
-            </w:r>
-          </w:p>
-        </w:tc>
-        <w:tc>
-          <w:tcPr>
-            <w:tcW w:w="2430" w:type="dxa"/>
-          </w:tcPr>
-          <w:p>
-            <w:pPr>
-              <w:pStyle w:val="TS"/>
-            </w:pPr>
-            <w:r>
-              <w:t>1</w:t>
-            </w:r>
-          </w:p>
-        </w:tc>
-      </w:tr>
-      <w:tr>
-        <w:tc>
-          <w:tcPr>
-            <w:tcW w:w="4608" w:type="dxa"/>
-          </w:tcPr>
-          <w:p>
-            <w:pPr>
-              <w:pStyle w:val="TS"/>
-            </w:pPr>
-            <w:r>
-              <w:t>Half-saturation total length</w:t>
-            </w:r>
-          </w:p>
-        </w:tc>
-        <w:tc>
-          <w:tcPr>
-            <w:tcW w:w="1170" w:type="dxa"/>
-          </w:tcPr>
-          <w:p>
-            <w:pPr>
-              <w:pStyle w:val="TS"/>
-              <w:rPr>
-                <w:rFonts w:cs="Times New Roman"/>
-                <w:i/>
-                <w:iCs/>
-                <w:vertAlign w:val="subscript"/>
-              </w:rPr>
-            </w:pPr>
-            <w:proofErr w:type="spellStart"/>
-            <w:r>
-              <w:rPr>
-                <w:rFonts w:cs="Times New Roman"/>
-                <w:i/>
-                <w:iCs/>
-              </w:rPr>
-              <w:t>L</w:t>
-            </w:r>
-            <w:r>
-              <w:rPr>
-                <w:rFonts w:cs="Times New Roman"/>
-                <w:i/>
-                <w:iCs/>
-                <w:vertAlign w:val="subscript"/>
-              </w:rPr>
-              <w:t>Vf</w:t>
-            </w:r>
-            <w:proofErr w:type="spellEnd"/>
-          </w:p>
-        </w:tc>
-        <w:tc>
-          <w:tcPr>
-            <w:tcW w:w="1440" w:type="dxa"/>
-          </w:tcPr>
-          <w:p>
-            <w:pPr>
-              <w:pStyle w:val="TS"/>
-            </w:pPr>
-            <w:r>
-              <w:t>Fixed</w:t>
-            </w:r>
-          </w:p>
-        </w:tc>
-        <w:tc>
-          <w:tcPr>
-            <w:tcW w:w="2430" w:type="dxa"/>
-          </w:tcPr>
-          <w:p>
-            <w:pPr>
-              <w:pStyle w:val="TS"/>
-            </w:pPr>
-            <w:r>
-              <w:t>0</w:t>
-            </w:r>
-          </w:p>
-        </w:tc>
-      </w:tr>
-      <w:tr>
-        <w:tc>
-          <w:tcPr>
-            <w:tcW w:w="4608" w:type="dxa"/>
-          </w:tcPr>
-          <w:p>
-            <w:pPr>
-              <w:pStyle w:val="TS"/>
-            </w:pPr>
-            <w:r>
-              <w:t>Mortality rate for embryos</w:t>
-            </w:r>
-          </w:p>
-        </w:tc>
-        <w:tc>
-          <w:tcPr>
-            <w:tcW w:w="1170" w:type="dxa"/>
-          </w:tcPr>
-          <w:p>
-            <w:pPr>
-              <w:pStyle w:val="TS"/>
-              <w:rPr>
-                <w:rFonts w:cs="Times New Roman"/>
-                <w:i/>
-                <w:iCs/>
-              </w:rPr>
-            </w:pPr>
-            <w:proofErr w:type="spellStart"/>
-            <w:r>
-              <w:rPr>
-                <w:rFonts w:cs="Times New Roman"/>
-                <w:i/>
-                <w:iCs/>
-              </w:rPr>
-              <w:t>μ</w:t>
-            </w:r>
-            <w:r>
-              <w:rPr>
-                <w:rFonts w:cs="Times New Roman"/>
-                <w:i/>
-                <w:iCs/>
-                <w:vertAlign w:val="subscript"/>
-              </w:rPr>
-              <w:t>emb</w:t>
-            </w:r>
-            <w:proofErr w:type="spellEnd"/>
-          </w:p>
-        </w:tc>
-        <w:tc>
-          <w:tcPr>
-            <w:tcW w:w="1440" w:type="dxa"/>
-          </w:tcPr>
-          <w:p>
-            <w:pPr>
-              <w:pStyle w:val="TS"/>
-            </w:pPr>
-            <w:r>
-              <w:t>Estimated</w:t>
-            </w:r>
-          </w:p>
-        </w:tc>
-        <w:tc>
-          <w:tcPr>
-            <w:tcW w:w="2430" w:type="dxa"/>
-          </w:tcPr>
-          <w:p>
-            <w:pPr>
-              <w:pStyle w:val="TS"/>
-            </w:pPr>
-            <w:r>
-              <w:t>0.0639</w:t>
-            </w:r>
-          </w:p>
-        </w:tc>
-      </w:tr>
-      <w:tr>
-        <w:tc>
-          <w:tcPr>
-            <w:tcW w:w="4608" w:type="dxa"/>
-          </w:tcPr>
-          <w:p>
-            <w:pPr>
-              <w:pStyle w:val="TS"/>
-            </w:pPr>
-            <w:r>
-              <w:t>Mortality rate for larvae</w:t>
-            </w:r>
-          </w:p>
-        </w:tc>
-        <w:tc>
-          <w:tcPr>
-            <w:tcW w:w="1170" w:type="dxa"/>
-          </w:tcPr>
-          <w:p>
-            <w:pPr>
-              <w:pStyle w:val="TS"/>
-              <w:rPr>
-                <w:rFonts w:cs="Times New Roman"/>
-                <w:i/>
-                <w:iCs/>
-              </w:rPr>
-            </w:pPr>
-            <w:proofErr w:type="spellStart"/>
-            <w:r>
-              <w:rPr>
-                <w:rFonts w:cs="Times New Roman"/>
-                <w:i/>
-                <w:iCs/>
-              </w:rPr>
-              <w:t>μ</w:t>
-            </w:r>
-            <w:r>
-              <w:rPr>
-                <w:rFonts w:cs="Times New Roman"/>
-                <w:i/>
-                <w:iCs/>
-                <w:vertAlign w:val="subscript"/>
-              </w:rPr>
-              <w:t>lar</w:t>
-            </w:r>
-            <w:proofErr w:type="spellEnd"/>
-          </w:p>
-        </w:tc>
-        <w:tc>
-          <w:tcPr>
-            <w:tcW w:w="1440" w:type="dxa"/>
-          </w:tcPr>
-          <w:p>
-            <w:pPr>
-              <w:pStyle w:val="TS"/>
-            </w:pPr>
-            <w:r>
-              <w:t>Estimated</w:t>
-            </w:r>
-          </w:p>
-        </w:tc>
-        <w:tc>
-          <w:tcPr>
-            <w:tcW w:w="2430" w:type="dxa"/>
-          </w:tcPr>
-          <w:p>
-            <w:pPr>
-              <w:pStyle w:val="TS"/>
-            </w:pPr>
-            <w:r>
-              <w:t>0.0294</w:t>
-            </w:r>
-          </w:p>
-        </w:tc>
-      </w:tr>
-    </w:tbl>
-    <w:p>
-      <w:pPr>
-        <w:pStyle w:val="TS"/>
-        <w:spacing w:line="480" w:lineRule="auto"/>
-      </w:pPr>
-    </w:p>
-    <w:p>
-      <w:pPr>
-        <w:pStyle w:val="TS"/>
-        <w:spacing w:line="480" w:lineRule="auto"/>
-      </w:pPr>
-      <w:r>
-        <w:t xml:space="preserve"> </w:t>
-      </w:r>
     </w:p>
     <w:p>
       <w:pPr>
@@ -9628,11 +8513,11 @@
         <w:pStyle w:val="TS"/>
         <w:spacing w:line="480" w:lineRule="auto"/>
       </w:pPr>
+      <w:bookmarkStart w:id="7" w:name="_Hlk131585048"/>
       <w:r>
         <w:rPr>
           <w:noProof/>
         </w:rPr>
-        <w:lastRenderedPageBreak/>
         <w:drawing>
           <wp:inline distT="0" distB="0" distL="0" distR="0" wp14:anchorId="7EDF7C81" wp14:editId="5EB85659">
             <wp:extent cx="5951220" cy="4651237"/>
@@ -9729,12 +8614,17 @@
         <w:t xml:space="preserve">. </w:t>
       </w:r>
       <w:r>
-        <w:t xml:space="preserve">The state variables are (A) total length (mm) over time (days), (B) cumulative reproduction (eggs) over time (days), (C) egg buffer mass (mg) over time (days), and (D) survival over time (days). </w:t>
+        <w:t xml:space="preserve">The state variables are (A) total length (mm) over time (days), (B) cumulative reproduction (eggs) </w:t>
+      </w:r>
+      <w:r>
+        <w:lastRenderedPageBreak/>
+        <w:t xml:space="preserve">over time (days), (C) egg buffer mass (mg) over time (days), and (D) survival over time (days). </w:t>
       </w:r>
       <w:r>
         <w:t xml:space="preserve">Predicted data lines are calculated with the parameter values listed in Table 1. </w:t>
       </w:r>
     </w:p>
+    <w:bookmarkEnd w:id="7"/>
     <w:p>
       <w:pPr>
         <w:pStyle w:val="TS"/>
@@ -9747,6 +8637,7 @@
         <w:spacing w:line="480" w:lineRule="auto"/>
         <w:ind w:firstLine="720"/>
       </w:pPr>
+      <w:bookmarkStart w:id="8" w:name="_Hlk131584630"/>
       <w:r>
         <w:t>Th</w:t>
       </w:r>
@@ -9947,11 +8838,7 @@
         <w:t>the rate of decrease</w:t>
       </w:r>
       <w:r>
-        <w:t xml:space="preserve"> in larval </w:t>
-      </w:r>
-      <w:r>
-        <w:lastRenderedPageBreak/>
-        <w:t>dry weight over a period of starvation</w:t>
+        <w:t xml:space="preserve"> in larval dry weight over a period of starvation</w:t>
       </w:r>
       <w:r>
         <w:t xml:space="preserve"> </w:t>
@@ -10140,6 +9027,7 @@
         <w:t xml:space="preserve"> levels, we only used data from control groups to avoid potential stressor effects in the data. </w:t>
       </w:r>
     </w:p>
+    <w:bookmarkEnd w:id="8"/>
     <w:p>
       <w:pPr>
         <w:pStyle w:val="TS"/>
@@ -10167,6 +9055,7 @@
           <w:rFonts w:eastAsiaTheme="minorEastAsia"/>
         </w:rPr>
       </w:pPr>
+      <w:bookmarkStart w:id="9" w:name="_Hlk131585371"/>
       <w:r>
         <w:rPr>
           <w:rFonts w:eastAsiaTheme="minorEastAsia"/>
@@ -10493,6 +9382,7 @@
               <w:rPr>
                 <w:rFonts w:eastAsiaTheme="minorEastAsia"/>
               </w:rPr>
+              <w:lastRenderedPageBreak/>
               <w:t>Hatch time (egg buffer mass = 0)</w:t>
             </w:r>
           </w:p>
@@ -10882,6 +9772,13 @@
         </w:tc>
       </w:tr>
     </w:tbl>
+    <w:p>
+      <w:pPr>
+        <w:pStyle w:val="TS"/>
+        <w:spacing w:line="480" w:lineRule="auto"/>
+      </w:pPr>
+    </w:p>
+    <w:bookmarkEnd w:id="9"/>
     <w:p>
       <w:pPr>
         <w:pStyle w:val="TS"/>
@@ -10893,6 +9790,13 @@
         <w:pStyle w:val="TS"/>
         <w:spacing w:line="480" w:lineRule="auto"/>
       </w:pPr>
+      <w:r>
+        <w:rPr>
+          <w:i/>
+          <w:iCs/>
+        </w:rPr>
+        <w:t>Hypoxia Stress</w:t>
+      </w:r>
     </w:p>
     <w:p>
       <w:pPr>
@@ -10900,424 +9804,417 @@
         <w:spacing w:line="480" w:lineRule="auto"/>
       </w:pPr>
       <w:r>
-        <w:rPr>
-          <w:i/>
-          <w:iCs/>
-        </w:rPr>
-        <w:t>Hypoxia Stress</w:t>
+        <w:tab/>
+      </w:r>
+      <w:bookmarkStart w:id="10" w:name="_Hlk131584668"/>
+      <w:r>
+        <w:t xml:space="preserve">We </w:t>
+      </w:r>
+      <w:r>
+        <w:t xml:space="preserve">tested the hypothesis that changes in </w:t>
+      </w:r>
+      <w:r>
+        <w:rPr>
+          <w:i/>
+          <w:iCs/>
+        </w:rPr>
+        <w:t>M. menidia</w:t>
+      </w:r>
+      <w:r>
+        <w:t xml:space="preserve"> early life growth, hatch timing, and survival under reduced oxygen (Cross et al., 2019) can be explained by one or more </w:t>
+      </w:r>
+      <w:proofErr w:type="spellStart"/>
+      <w:r>
+        <w:t>DEBkiss</w:t>
+      </w:r>
+      <w:proofErr w:type="spellEnd"/>
+      <w:r>
+        <w:t xml:space="preserve"> processes</w:t>
+      </w:r>
+      <w:r>
+        <w:t xml:space="preserve"> (Figure 1)</w:t>
+      </w:r>
+      <w:r>
+        <w:t xml:space="preserve">. </w:t>
+      </w:r>
+      <w:r>
+        <w:t>To summarize the experimental data on</w:t>
+      </w:r>
+      <w:r>
+        <w:t xml:space="preserve"> </w:t>
+      </w:r>
+      <w:r>
+        <w:t>static</w:t>
+      </w:r>
+      <w:r>
+        <w:t xml:space="preserve"> hypoxia effects</w:t>
+      </w:r>
+      <w:r>
+        <w:t xml:space="preserve"> we are attempting to explain by altering these parameters</w:t>
+      </w:r>
+      <w:r>
+        <w:t>, the mean values of</w:t>
+      </w:r>
+      <w:r>
+        <w:t xml:space="preserve"> data for</w:t>
+      </w:r>
+      <w:r>
+        <w:t xml:space="preserve"> each oxygen treatment are listed in Table </w:t>
+      </w:r>
+      <w:r>
+        <w:t>3</w:t>
+      </w:r>
+      <w:r>
+        <w:t xml:space="preserve">. </w:t>
+      </w:r>
+      <w:r>
+        <w:t>We used the parameter values from the model</w:t>
+      </w:r>
+      <w:r>
+        <w:t xml:space="preserve"> fit to </w:t>
+      </w:r>
+      <w:r>
+        <w:t xml:space="preserve">full life </w:t>
+      </w:r>
+      <w:proofErr w:type="gramStart"/>
+      <w:r>
+        <w:t>data</w:t>
+      </w:r>
+      <w:r>
+        <w:t>,</w:t>
+      </w:r>
+      <w:r>
+        <w:t xml:space="preserve"> and</w:t>
+      </w:r>
+      <w:proofErr w:type="gramEnd"/>
+      <w:r>
+        <w:t xml:space="preserve"> altered one or more parameters at a time with oxygen-dependent </w:t>
+      </w:r>
+      <w:r>
+        <w:t>correction factors</w:t>
+      </w:r>
+      <w:r>
+        <w:t>, then fit the model to data for only the first 1</w:t>
+      </w:r>
+      <w:r>
+        <w:t>36</w:t>
+      </w:r>
+      <w:r>
+        <w:t xml:space="preserve"> days</w:t>
+      </w:r>
+      <w:r>
+        <w:t xml:space="preserve"> by estimating</w:t>
+      </w:r>
+      <w:r>
+        <w:t xml:space="preserve"> </w:t>
+      </w:r>
+      <w:r>
+        <w:t>a parameter that controls</w:t>
+      </w:r>
+      <w:r>
+        <w:t xml:space="preserve"> </w:t>
+      </w:r>
+      <w:r>
+        <w:t>the correction factor’s relationship with DO</w:t>
+      </w:r>
+      <w:r>
+        <w:t xml:space="preserve">. We only used early life data to fit the hypoxia-altered parameters because we did not have </w:t>
+      </w:r>
+      <w:r>
+        <w:t xml:space="preserve">late-life </w:t>
+      </w:r>
+      <w:r>
+        <w:t xml:space="preserve">data for multiple oxygen treatments later in life to validate observed changes against </w:t>
+      </w:r>
+      <w:r>
+        <w:t>and did not have any reproduction data for oxygen treatments. I</w:t>
+      </w:r>
+      <w:r>
+        <w:t xml:space="preserve">t did not make sense to include later life data in the calculations of NLL that influence the </w:t>
+      </w:r>
+      <w:r>
+        <w:t>parameter estimates</w:t>
+      </w:r>
+      <w:r>
+        <w:t xml:space="preserve"> or to speculate about how well the predicted data match what we might expect to happen later in life</w:t>
+      </w:r>
+      <w:r>
+        <w:t xml:space="preserve"> if we not only lack late-life hypoxia data but also do not expect full life hypoxia to occur in nature</w:t>
+      </w:r>
+      <w:r>
+        <w:t xml:space="preserve">. </w:t>
       </w:r>
     </w:p>
     <w:p>
       <w:pPr>
         <w:pStyle w:val="TS"/>
         <w:spacing w:line="480" w:lineRule="auto"/>
+        <w:rPr>
+          <w:rFonts w:eastAsiaTheme="minorEastAsia"/>
+        </w:rPr>
       </w:pPr>
       <w:r>
         <w:tab/>
-        <w:t xml:space="preserve">We </w:t>
-      </w:r>
-      <w:r>
-        <w:t xml:space="preserve">tested the hypothesis that changes in </w:t>
-      </w:r>
-      <w:r>
-        <w:rPr>
-          <w:i/>
-          <w:iCs/>
-        </w:rPr>
-        <w:t>M. menidia</w:t>
-      </w:r>
-      <w:r>
-        <w:t xml:space="preserve"> early life growth, hatch timing, and survival under reduced oxygen (Cross et al., 2019) can be explained by one or more </w:t>
-      </w:r>
-      <w:proofErr w:type="spellStart"/>
-      <w:r>
+      </w:r>
+      <w:r>
+        <w:rPr>
+          <w:rFonts w:eastAsiaTheme="minorEastAsia"/>
+        </w:rPr>
+        <w:t>Building on the physiological rationale for hypotheses described in Section 4.1, w</w:t>
+      </w:r>
+      <w:r>
+        <w:rPr>
+          <w:rFonts w:eastAsiaTheme="minorEastAsia"/>
+        </w:rPr>
+        <w:t xml:space="preserve">e used </w:t>
+      </w:r>
+      <w:r>
+        <w:rPr>
+          <w:rFonts w:eastAsiaTheme="minorEastAsia"/>
+        </w:rPr>
+        <w:t>two</w:t>
+      </w:r>
+      <w:r>
+        <w:rPr>
+          <w:rFonts w:eastAsiaTheme="minorEastAsia"/>
+        </w:rPr>
+        <w:t xml:space="preserve"> </w:t>
+      </w:r>
+      <w:r>
+        <w:rPr>
+          <w:rFonts w:eastAsiaTheme="minorEastAsia"/>
+        </w:rPr>
+        <w:t xml:space="preserve">initial </w:t>
+      </w:r>
+      <w:r>
+        <w:rPr>
+          <w:rFonts w:eastAsiaTheme="minorEastAsia"/>
+        </w:rPr>
+        <w:t>criteria to identify the candidate p</w:t>
+      </w:r>
+      <w:r>
+        <w:rPr>
+          <w:rFonts w:eastAsiaTheme="minorEastAsia"/>
+        </w:rPr>
+        <w:t>rocesses to explain changes in animal performance</w:t>
+      </w:r>
+      <w:r>
+        <w:rPr>
+          <w:rFonts w:eastAsiaTheme="minorEastAsia"/>
+        </w:rPr>
+        <w:t xml:space="preserve">. The initial criteria for a given </w:t>
+      </w:r>
+      <w:proofErr w:type="spellStart"/>
+      <w:r>
+        <w:rPr>
+          <w:rFonts w:eastAsiaTheme="minorEastAsia"/>
+        </w:rPr>
         <w:t>DEBkiss</w:t>
       </w:r>
       <w:proofErr w:type="spellEnd"/>
       <w:r>
-        <w:t xml:space="preserve"> processes</w:t>
-      </w:r>
-      <w:r>
-        <w:t xml:space="preserve"> (Figure 1)</w:t>
-      </w:r>
-      <w:r>
+        <w:rPr>
+          <w:rFonts w:eastAsiaTheme="minorEastAsia"/>
+        </w:rPr>
+        <w:t xml:space="preserve"> parameter were 1) that altering the parameter must lead to a change in at least one state variable</w:t>
+      </w:r>
+      <w:r>
+        <w:rPr>
+          <w:rFonts w:eastAsiaTheme="minorEastAsia"/>
+        </w:rPr>
+        <w:t xml:space="preserve"> within the range of life history for which we have </w:t>
+      </w:r>
+      <w:r>
+        <w:rPr>
+          <w:rFonts w:eastAsiaTheme="minorEastAsia"/>
+        </w:rPr>
+        <w:lastRenderedPageBreak/>
+        <w:t>hypoxia data,</w:t>
+      </w:r>
+      <w:r>
+        <w:rPr>
+          <w:rFonts w:eastAsiaTheme="minorEastAsia"/>
+        </w:rPr>
+        <w:t xml:space="preserve"> and</w:t>
+      </w:r>
+      <w:r>
+        <w:rPr>
+          <w:rFonts w:eastAsiaTheme="minorEastAsia"/>
+        </w:rPr>
+        <w:t xml:space="preserve"> in the same direction as the observed effect of hypoxia, and 2) that the final best model must include parameter(s) that account for the changes in all three state variables for which low oxygen data exist (growth, egg buffer mass, and survival). For example, </w:t>
+      </w:r>
+      <w:proofErr w:type="spellStart"/>
+      <w:r>
+        <w:rPr>
+          <w:rFonts w:eastAsiaTheme="minorEastAsia"/>
+          <w:i/>
+          <w:iCs/>
+        </w:rPr>
+        <w:t>y</w:t>
+      </w:r>
+      <w:r>
+        <w:rPr>
+          <w:rFonts w:eastAsiaTheme="minorEastAsia"/>
+          <w:i/>
+          <w:iCs/>
+          <w:vertAlign w:val="subscript"/>
+        </w:rPr>
+        <w:t>BA</w:t>
+      </w:r>
+      <w:proofErr w:type="spellEnd"/>
+      <w:r>
+        <w:rPr>
+          <w:rFonts w:eastAsiaTheme="minorEastAsia"/>
+        </w:rPr>
+        <w:t xml:space="preserve"> does not meet </w:t>
+      </w:r>
+      <w:r>
+        <w:rPr>
+          <w:rFonts w:eastAsiaTheme="minorEastAsia"/>
+        </w:rPr>
+        <w:t xml:space="preserve">Criterion 1 </w:t>
+      </w:r>
+      <w:r>
+        <w:rPr>
+          <w:rFonts w:eastAsiaTheme="minorEastAsia"/>
+        </w:rPr>
+        <w:t xml:space="preserve">because </w:t>
+      </w:r>
+      <w:r>
+        <w:rPr>
+          <w:rFonts w:eastAsiaTheme="minorEastAsia"/>
+        </w:rPr>
+        <w:t>changing it</w:t>
+      </w:r>
+      <w:r>
+        <w:rPr>
+          <w:rFonts w:eastAsiaTheme="minorEastAsia"/>
+        </w:rPr>
+        <w:t xml:space="preserve"> has no effect on</w:t>
+      </w:r>
+      <w:r>
+        <w:rPr>
+          <w:rFonts w:eastAsiaTheme="minorEastAsia"/>
+        </w:rPr>
+        <w:t xml:space="preserve"> the </w:t>
+      </w:r>
+      <w:r>
+        <w:rPr>
+          <w:rFonts w:eastAsiaTheme="minorEastAsia"/>
+        </w:rPr>
+        <w:t>state variables</w:t>
+      </w:r>
+      <w:r>
+        <w:rPr>
+          <w:rFonts w:eastAsiaTheme="minorEastAsia"/>
+        </w:rPr>
+        <w:t xml:space="preserve"> for length, egg buffer mass, or survival</w:t>
+      </w:r>
+      <w:r>
+        <w:rPr>
+          <w:rFonts w:eastAsiaTheme="minorEastAsia"/>
+        </w:rPr>
         <w:t xml:space="preserve">. </w:t>
       </w:r>
-      <w:r>
-        <w:t>To summarize the experimental data on</w:t>
-      </w:r>
-      <w:r>
+      <w:proofErr w:type="spellStart"/>
+      <w:r>
+        <w:rPr>
+          <w:rFonts w:eastAsiaTheme="minorEastAsia" w:cs="Times New Roman"/>
+          <w:i/>
+          <w:iCs/>
+        </w:rPr>
+        <w:t>μ</w:t>
+      </w:r>
+      <w:r>
+        <w:rPr>
+          <w:rFonts w:eastAsiaTheme="minorEastAsia"/>
+          <w:i/>
+          <w:iCs/>
+          <w:vertAlign w:val="subscript"/>
+        </w:rPr>
+        <w:t>emb</w:t>
+      </w:r>
+      <w:proofErr w:type="spellEnd"/>
+      <w:r>
+        <w:rPr>
+          <w:rFonts w:eastAsiaTheme="minorEastAsia"/>
+        </w:rPr>
+        <w:t xml:space="preserve"> meets </w:t>
+      </w:r>
+      <w:r>
+        <w:rPr>
+          <w:rFonts w:eastAsiaTheme="minorEastAsia"/>
+        </w:rPr>
+        <w:t xml:space="preserve">Criterion 1 </w:t>
+      </w:r>
+      <w:r>
+        <w:rPr>
+          <w:rFonts w:eastAsiaTheme="minorEastAsia"/>
+        </w:rPr>
+        <w:t xml:space="preserve">because </w:t>
+      </w:r>
+      <w:r>
+        <w:rPr>
+          <w:rFonts w:eastAsiaTheme="minorEastAsia"/>
+        </w:rPr>
+        <w:t>adjusting it</w:t>
+      </w:r>
+      <w:r>
+        <w:rPr>
+          <w:rFonts w:eastAsiaTheme="minorEastAsia"/>
+        </w:rPr>
+        <w:t xml:space="preserve"> changes the survival state variable, but it does not change total length or egg buffer mass over time so a model </w:t>
+      </w:r>
+      <w:r>
+        <w:rPr>
+          <w:rFonts w:eastAsiaTheme="minorEastAsia"/>
+        </w:rPr>
+        <w:t>in which hypoxia</w:t>
+      </w:r>
+      <w:r>
+        <w:rPr>
+          <w:rFonts w:eastAsiaTheme="minorEastAsia"/>
+        </w:rPr>
+        <w:t xml:space="preserve"> changes</w:t>
+      </w:r>
+      <w:r>
+        <w:rPr>
+          <w:rFonts w:eastAsiaTheme="minorEastAsia"/>
+        </w:rPr>
         <w:t xml:space="preserve"> </w:t>
       </w:r>
-      <w:r>
-        <w:t>static</w:t>
-      </w:r>
-      <w:r>
-        <w:t xml:space="preserve"> hypoxia effects</w:t>
-      </w:r>
-      <w:r>
-        <w:t xml:space="preserve"> we are </w:t>
-      </w:r>
-      <w:r>
-        <w:lastRenderedPageBreak/>
-        <w:t>attempting to explain by altering these parameters</w:t>
-      </w:r>
-      <w:r>
-        <w:t>, the mean values of</w:t>
-      </w:r>
-      <w:r>
-        <w:t xml:space="preserve"> data for</w:t>
-      </w:r>
-      <w:r>
-        <w:t xml:space="preserve"> each oxygen treatment are listed in Table </w:t>
-      </w:r>
-      <w:r>
-        <w:t>3</w:t>
-      </w:r>
-      <w:r>
-        <w:t xml:space="preserve">. </w:t>
-      </w:r>
-      <w:r>
-        <w:t>We used the parameter values from the model</w:t>
-      </w:r>
-      <w:r>
-        <w:t xml:space="preserve"> fit to </w:t>
-      </w:r>
-      <w:r>
-        <w:t xml:space="preserve">full life </w:t>
-      </w:r>
-      <w:proofErr w:type="gramStart"/>
-      <w:r>
-        <w:t>data</w:t>
-      </w:r>
-      <w:r>
-        <w:t>,</w:t>
-      </w:r>
-      <w:r>
-        <w:t xml:space="preserve"> and</w:t>
-      </w:r>
-      <w:proofErr w:type="gramEnd"/>
-      <w:r>
-        <w:t xml:space="preserve"> altered one or more parameters at a time with oxygen-dependent </w:t>
-      </w:r>
-      <w:r>
-        <w:t>correction factors</w:t>
-      </w:r>
-      <w:r>
-        <w:t>, then fit the model to data for only the first 1</w:t>
-      </w:r>
-      <w:r>
-        <w:t>36</w:t>
-      </w:r>
-      <w:r>
-        <w:t xml:space="preserve"> days</w:t>
-      </w:r>
-      <w:r>
-        <w:t xml:space="preserve"> by estimating</w:t>
-      </w:r>
-      <w:r>
+      <w:proofErr w:type="spellStart"/>
+      <w:r>
+        <w:rPr>
+          <w:rFonts w:eastAsiaTheme="minorEastAsia" w:cs="Times New Roman"/>
+          <w:i/>
+          <w:iCs/>
+        </w:rPr>
+        <w:t>μ</w:t>
+      </w:r>
+      <w:r>
+        <w:rPr>
+          <w:rFonts w:eastAsiaTheme="minorEastAsia"/>
+          <w:i/>
+          <w:iCs/>
+          <w:vertAlign w:val="subscript"/>
+        </w:rPr>
+        <w:t>emb</w:t>
+      </w:r>
+      <w:proofErr w:type="spellEnd"/>
+      <w:r>
+        <w:rPr>
+          <w:rFonts w:eastAsiaTheme="minorEastAsia"/>
+        </w:rPr>
+        <w:t xml:space="preserve"> alone</w:t>
+      </w:r>
+      <w:r>
+        <w:rPr>
+          <w:rFonts w:eastAsiaTheme="minorEastAsia"/>
+        </w:rPr>
         <w:t xml:space="preserve"> </w:t>
       </w:r>
       <w:r>
-        <w:t>a parameter that controls</w:t>
-      </w:r>
-      <w:r>
-        <w:t xml:space="preserve"> </w:t>
-      </w:r>
-      <w:r>
-        <w:t>the correction factor’s relationship with DO</w:t>
-      </w:r>
-      <w:r>
-        <w:t xml:space="preserve">. We only used early life data to fit the hypoxia-altered parameters because we did not have </w:t>
-      </w:r>
-      <w:r>
-        <w:t xml:space="preserve">late-life </w:t>
-      </w:r>
-      <w:r>
-        <w:t xml:space="preserve">data for multiple oxygen treatments later in life to validate observed changes against </w:t>
-      </w:r>
-      <w:r>
-        <w:t>and did not have any reproduction data for oxygen treatments. I</w:t>
-      </w:r>
-      <w:r>
-        <w:t xml:space="preserve">t did not make sense to include later life data in the calculations of NLL that influence the </w:t>
-      </w:r>
-      <w:r>
-        <w:t>parameter estimates</w:t>
-      </w:r>
-      <w:r>
-        <w:t xml:space="preserve"> or to speculate about how well the predicted data match what we might expect to happen later in life</w:t>
-      </w:r>
-      <w:r>
-        <w:t xml:space="preserve"> if we not only lack late-life hypoxia data but also do not expect full life hypoxia to occur in nature</w:t>
-      </w:r>
-      <w:r>
-        <w:t xml:space="preserve">. </w:t>
-      </w:r>
-    </w:p>
-    <w:p>
-      <w:pPr>
-        <w:pStyle w:val="TS"/>
-        <w:spacing w:line="480" w:lineRule="auto"/>
-        <w:rPr>
-          <w:rFonts w:eastAsiaTheme="minorEastAsia"/>
-        </w:rPr>
-      </w:pPr>
-      <w:r>
-        <w:tab/>
-      </w:r>
-      <w:r>
-        <w:rPr>
-          <w:rFonts w:eastAsiaTheme="minorEastAsia"/>
-        </w:rPr>
-        <w:t>Building on the physiological rationale for hypotheses described in Section 4.1, w</w:t>
-      </w:r>
-      <w:r>
-        <w:rPr>
-          <w:rFonts w:eastAsiaTheme="minorEastAsia"/>
-        </w:rPr>
-        <w:t xml:space="preserve">e used </w:t>
-      </w:r>
-      <w:r>
-        <w:rPr>
-          <w:rFonts w:eastAsiaTheme="minorEastAsia"/>
-        </w:rPr>
-        <w:t>two</w:t>
-      </w:r>
-      <w:r>
-        <w:rPr>
-          <w:rFonts w:eastAsiaTheme="minorEastAsia"/>
-        </w:rPr>
-        <w:t xml:space="preserve"> </w:t>
-      </w:r>
-      <w:r>
-        <w:rPr>
-          <w:rFonts w:eastAsiaTheme="minorEastAsia"/>
-        </w:rPr>
-        <w:t xml:space="preserve">initial </w:t>
-      </w:r>
-      <w:r>
-        <w:rPr>
-          <w:rFonts w:eastAsiaTheme="minorEastAsia"/>
-        </w:rPr>
-        <w:t>criteria to identify the candidate p</w:t>
-      </w:r>
-      <w:r>
-        <w:rPr>
-          <w:rFonts w:eastAsiaTheme="minorEastAsia"/>
-        </w:rPr>
-        <w:t>rocesses to explain changes in animal performance</w:t>
-      </w:r>
-      <w:r>
-        <w:rPr>
-          <w:rFonts w:eastAsiaTheme="minorEastAsia"/>
-        </w:rPr>
-        <w:t xml:space="preserve">. The initial criteria for a given </w:t>
-      </w:r>
-      <w:proofErr w:type="spellStart"/>
-      <w:r>
-        <w:rPr>
-          <w:rFonts w:eastAsiaTheme="minorEastAsia"/>
-        </w:rPr>
-        <w:t>DEBkiss</w:t>
-      </w:r>
-      <w:proofErr w:type="spellEnd"/>
-      <w:r>
-        <w:rPr>
-          <w:rFonts w:eastAsiaTheme="minorEastAsia"/>
-        </w:rPr>
-        <w:t xml:space="preserve"> parameter were 1) that altering the parameter must lead to a change in at least one state variable</w:t>
-      </w:r>
-      <w:r>
-        <w:rPr>
-          <w:rFonts w:eastAsiaTheme="minorEastAsia"/>
-        </w:rPr>
-        <w:t xml:space="preserve"> within the range of life history for which we have hypoxia data,</w:t>
-      </w:r>
-      <w:r>
-        <w:rPr>
-          <w:rFonts w:eastAsiaTheme="minorEastAsia"/>
-        </w:rPr>
-        <w:t xml:space="preserve"> and</w:t>
-      </w:r>
-      <w:r>
-        <w:rPr>
-          <w:rFonts w:eastAsiaTheme="minorEastAsia"/>
-        </w:rPr>
-        <w:t xml:space="preserve"> in the same direction as the observed effect of hypoxia, and 2) that the final best model must include parameter(s) that account for the changes in all three state variables for which low oxygen data exist (growth, egg buffer mass, and survival). For example, </w:t>
-      </w:r>
-      <w:proofErr w:type="spellStart"/>
-      <w:r>
-        <w:rPr>
-          <w:rFonts w:eastAsiaTheme="minorEastAsia"/>
-          <w:i/>
-          <w:iCs/>
-        </w:rPr>
-        <w:t>y</w:t>
-      </w:r>
-      <w:r>
-        <w:rPr>
-          <w:rFonts w:eastAsiaTheme="minorEastAsia"/>
-          <w:i/>
-          <w:iCs/>
-          <w:vertAlign w:val="subscript"/>
-        </w:rPr>
-        <w:t>BA</w:t>
-      </w:r>
-      <w:proofErr w:type="spellEnd"/>
-      <w:r>
-        <w:rPr>
-          <w:rFonts w:eastAsiaTheme="minorEastAsia"/>
-        </w:rPr>
-        <w:t xml:space="preserve"> does not meet </w:t>
-      </w:r>
-      <w:r>
-        <w:rPr>
-          <w:rFonts w:eastAsiaTheme="minorEastAsia"/>
-        </w:rPr>
-        <w:t xml:space="preserve">Criterion 1 </w:t>
-      </w:r>
-      <w:r>
-        <w:rPr>
-          <w:rFonts w:eastAsiaTheme="minorEastAsia"/>
-        </w:rPr>
-        <w:t xml:space="preserve">because </w:t>
-      </w:r>
-      <w:r>
-        <w:rPr>
-          <w:rFonts w:eastAsiaTheme="minorEastAsia"/>
-        </w:rPr>
-        <w:t>changing it</w:t>
-      </w:r>
-      <w:r>
-        <w:rPr>
-          <w:rFonts w:eastAsiaTheme="minorEastAsia"/>
-        </w:rPr>
-        <w:t xml:space="preserve"> has no effect on</w:t>
-      </w:r>
-      <w:r>
-        <w:rPr>
-          <w:rFonts w:eastAsiaTheme="minorEastAsia"/>
-        </w:rPr>
-        <w:t xml:space="preserve"> the </w:t>
-      </w:r>
-      <w:r>
-        <w:rPr>
-          <w:rFonts w:eastAsiaTheme="minorEastAsia"/>
-        </w:rPr>
-        <w:t>state variables</w:t>
-      </w:r>
-      <w:r>
-        <w:rPr>
-          <w:rFonts w:eastAsiaTheme="minorEastAsia"/>
-        </w:rPr>
-        <w:t xml:space="preserve"> for length, egg buffer mass, or survival</w:t>
-      </w:r>
-      <w:r>
-        <w:rPr>
-          <w:rFonts w:eastAsiaTheme="minorEastAsia"/>
-        </w:rPr>
-        <w:t xml:space="preserve">. </w:t>
-      </w:r>
-      <w:proofErr w:type="spellStart"/>
-      <w:r>
-        <w:rPr>
-          <w:rFonts w:eastAsiaTheme="minorEastAsia" w:cs="Times New Roman"/>
-          <w:i/>
-          <w:iCs/>
-        </w:rPr>
-        <w:t>μ</w:t>
-      </w:r>
-      <w:r>
-        <w:rPr>
-          <w:rFonts w:eastAsiaTheme="minorEastAsia"/>
-          <w:i/>
-          <w:iCs/>
-          <w:vertAlign w:val="subscript"/>
-        </w:rPr>
-        <w:t>emb</w:t>
-      </w:r>
-      <w:proofErr w:type="spellEnd"/>
-      <w:r>
-        <w:rPr>
-          <w:rFonts w:eastAsiaTheme="minorEastAsia"/>
-        </w:rPr>
-        <w:t xml:space="preserve"> meets </w:t>
-      </w:r>
-      <w:r>
-        <w:rPr>
-          <w:rFonts w:eastAsiaTheme="minorEastAsia"/>
-        </w:rPr>
-        <w:t xml:space="preserve">Criterion 1 </w:t>
-      </w:r>
-      <w:r>
-        <w:rPr>
-          <w:rFonts w:eastAsiaTheme="minorEastAsia"/>
-        </w:rPr>
-        <w:t xml:space="preserve">because </w:t>
-      </w:r>
-      <w:r>
-        <w:rPr>
-          <w:rFonts w:eastAsiaTheme="minorEastAsia"/>
-        </w:rPr>
-        <w:t>adjusting it</w:t>
-      </w:r>
-      <w:r>
-        <w:rPr>
-          <w:rFonts w:eastAsiaTheme="minorEastAsia"/>
-        </w:rPr>
-        <w:t xml:space="preserve"> changes the survival state variable, but it does not change total length or egg buffer mass over time so a model </w:t>
-      </w:r>
-      <w:r>
-        <w:rPr>
-          <w:rFonts w:eastAsiaTheme="minorEastAsia"/>
-        </w:rPr>
-        <w:t>in which hypoxia</w:t>
-      </w:r>
-      <w:r>
-        <w:rPr>
-          <w:rFonts w:eastAsiaTheme="minorEastAsia"/>
-        </w:rPr>
-        <w:t xml:space="preserve"> changes</w:t>
-      </w:r>
-      <w:r>
-        <w:rPr>
-          <w:rFonts w:eastAsiaTheme="minorEastAsia"/>
-        </w:rPr>
-        <w:t xml:space="preserve"> </w:t>
-      </w:r>
-      <w:proofErr w:type="spellStart"/>
-      <w:r>
-        <w:rPr>
-          <w:rFonts w:eastAsiaTheme="minorEastAsia" w:cs="Times New Roman"/>
-          <w:i/>
-          <w:iCs/>
-        </w:rPr>
-        <w:t>μ</w:t>
-      </w:r>
-      <w:r>
-        <w:rPr>
-          <w:rFonts w:eastAsiaTheme="minorEastAsia"/>
-          <w:i/>
-          <w:iCs/>
-          <w:vertAlign w:val="subscript"/>
-        </w:rPr>
-        <w:t>emb</w:t>
-      </w:r>
-      <w:proofErr w:type="spellEnd"/>
-      <w:r>
-        <w:rPr>
-          <w:rFonts w:eastAsiaTheme="minorEastAsia"/>
-        </w:rPr>
-        <w:t xml:space="preserve"> alone</w:t>
-      </w:r>
-      <w:r>
-        <w:rPr>
-          <w:rFonts w:eastAsiaTheme="minorEastAsia"/>
-        </w:rPr>
-        <w:t xml:space="preserve"> </w:t>
-      </w:r>
-      <w:r>
         <w:rPr>
           <w:rFonts w:eastAsiaTheme="minorEastAsia"/>
         </w:rPr>
@@ -11351,7 +10248,6 @@
         <w:rPr>
           <w:rFonts w:eastAsiaTheme="minorEastAsia"/>
         </w:rPr>
-        <w:lastRenderedPageBreak/>
         <w:t>applied one of two correction factors to them based on the assumption that hypoxia would either reduce or increase them. We did this for</w:t>
       </w:r>
       <w:r>
@@ -11992,7 +10888,14 @@
         <w:rPr>
           <w:rFonts w:eastAsiaTheme="minorEastAsia"/>
         </w:rPr>
-        <w:t xml:space="preserve"> because these parameters were hypothesized to decrease under hypoxia. To alter the parameters hypothesized to increase under hypoxia (</w:t>
+        <w:t xml:space="preserve"> because these parameters were </w:t>
+      </w:r>
+      <w:r>
+        <w:rPr>
+          <w:rFonts w:eastAsiaTheme="minorEastAsia"/>
+        </w:rPr>
+        <w:lastRenderedPageBreak/>
+        <w:t>hypothesized to decrease under hypoxia. To alter the parameters hypothesized to increase under hypoxia (</w:t>
       </w:r>
       <w:proofErr w:type="spellStart"/>
       <w:r>
@@ -12396,14 +11299,7 @@
         <w:rPr>
           <w:rFonts w:eastAsiaTheme="minorEastAsia"/>
         </w:rPr>
-        <w:t xml:space="preserve">to reach this level at the </w:t>
-      </w:r>
-      <w:r>
-        <w:rPr>
-          <w:rFonts w:eastAsiaTheme="minorEastAsia"/>
-        </w:rPr>
-        <w:lastRenderedPageBreak/>
-        <w:t xml:space="preserve">DO treatments of the data. </w:t>
+        <w:t xml:space="preserve">to reach this level at the DO treatments of the data. </w:t>
       </w:r>
       <w:r>
         <w:rPr>
@@ -12588,7 +11484,7 @@
         </w:rPr>
         <w:t xml:space="preserve"> as a model parameter and estimated it using the BYOM optimization to minimize NLL.</w:t>
       </w:r>
-      <w:bookmarkStart w:id="2" w:name="_Hlk130473177"/>
+      <w:bookmarkStart w:id="11" w:name="_Hlk130473177"/>
       <w:r>
         <w:rPr>
           <w:rFonts w:eastAsiaTheme="minorEastAsia"/>
@@ -12697,7 +11593,7 @@
         </w:rPr>
         <w:t xml:space="preserve"> be fully separated. </w:t>
       </w:r>
-      <w:bookmarkEnd w:id="2"/>
+      <w:bookmarkEnd w:id="11"/>
       <w:r>
         <w:rPr>
           <w:rFonts w:eastAsiaTheme="minorEastAsia"/>
@@ -13356,7 +12252,14 @@
         <w:rPr>
           <w:rFonts w:eastAsiaTheme="minorEastAsia"/>
         </w:rPr>
-        <w:t>combination of parameters</w:t>
+        <w:t xml:space="preserve">combination of </w:t>
+      </w:r>
+      <w:r>
+        <w:rPr>
+          <w:rFonts w:eastAsiaTheme="minorEastAsia"/>
+        </w:rPr>
+        <w:lastRenderedPageBreak/>
+        <w:t>parameters</w:t>
       </w:r>
       <w:r>
         <w:rPr>
@@ -13407,6 +12310,7 @@
         <w:t xml:space="preserve"> (Table 4). </w:t>
       </w:r>
     </w:p>
+    <w:bookmarkEnd w:id="10"/>
     <w:p>
       <w:pPr>
         <w:pStyle w:val="TS"/>
@@ -13434,12 +12338,12 @@
           <w:rFonts w:eastAsiaTheme="minorEastAsia"/>
         </w:rPr>
       </w:pPr>
+      <w:bookmarkStart w:id="12" w:name="_Hlk131585067"/>
       <w:r>
         <w:rPr>
           <w:rFonts w:eastAsiaTheme="minorEastAsia"/>
           <w:noProof/>
         </w:rPr>
-        <w:lastRenderedPageBreak/>
         <w:drawing>
           <wp:inline distT="0" distB="0" distL="0" distR="0" wp14:anchorId="20CCF560" wp14:editId="5C9E2958">
             <wp:extent cx="5354782" cy="3792768"/>
@@ -13714,6 +12618,7 @@
         <w:t xml:space="preserve"> decrease. </w:t>
       </w:r>
     </w:p>
+    <w:bookmarkEnd w:id="12"/>
     <w:p>
       <w:pPr>
         <w:pStyle w:val="TS"/>
@@ -13731,6 +12636,7 @@
           <w:rFonts w:eastAsiaTheme="minorEastAsia"/>
         </w:rPr>
       </w:pPr>
+      <w:bookmarkStart w:id="13" w:name="_Hlk131585393"/>
       <w:r>
         <w:rPr>
           <w:rFonts w:eastAsiaTheme="minorEastAsia"/>
@@ -13769,7 +12675,14 @@
         <w:rPr>
           <w:rFonts w:eastAsiaTheme="minorEastAsia"/>
         </w:rPr>
-        <w:t xml:space="preserve">, and survival over time. We used this information to choose which parameters to which to apply hypoxia-based correction factors by identifying those that best meet our requirement of </w:t>
+        <w:t xml:space="preserve">, and survival over time. We used this information </w:t>
+      </w:r>
+      <w:r>
+        <w:rPr>
+          <w:rFonts w:eastAsiaTheme="minorEastAsia"/>
+        </w:rPr>
+        <w:lastRenderedPageBreak/>
+        <w:t xml:space="preserve">to choose which parameters to which to apply hypoxia-based correction factors by identifying those that best meet our requirement of </w:t>
       </w:r>
       <w:r>
         <w:rPr>
@@ -13811,14 +12724,7 @@
         <w:rPr>
           <w:rFonts w:eastAsiaTheme="minorEastAsia"/>
         </w:rPr>
-        <w:t xml:space="preserve">The last column indicates whether the effect of changing </w:t>
-      </w:r>
-      <w:r>
-        <w:rPr>
-          <w:rFonts w:eastAsiaTheme="minorEastAsia"/>
-        </w:rPr>
-        <w:lastRenderedPageBreak/>
-        <w:t>the parameter matches the overall patterns observed in the data (</w:t>
+        <w:t>The last column indicates whether the effect of changing the parameter matches the overall patterns observed in the data (</w:t>
       </w:r>
       <w:proofErr w:type="gramStart"/>
       <w:r>
@@ -15751,6 +14657,7 @@
           </w:p>
         </w:tc>
       </w:tr>
+      <w:bookmarkEnd w:id="13"/>
     </w:tbl>
     <w:p>
       <w:pPr>
@@ -15769,6 +14676,7 @@
           <w:rFonts w:eastAsiaTheme="minorEastAsia"/>
         </w:rPr>
       </w:pPr>
+      <w:bookmarkStart w:id="14" w:name="_Hlk131585082"/>
     </w:p>
     <w:p>
       <w:pPr>
@@ -15840,6 +14748,7 @@
           <w:b/>
           <w:bCs/>
         </w:rPr>
+        <w:lastRenderedPageBreak/>
         <w:t xml:space="preserve">Figure 4. </w:t>
       </w:r>
       <w:r>
@@ -15935,7 +14844,6 @@
           <w:i/>
           <w:iCs/>
         </w:rPr>
-        <w:lastRenderedPageBreak/>
         <w:t>J</w:t>
       </w:r>
       <w:r>
@@ -16012,6 +14920,7 @@
         <w:t xml:space="preserve">. Table 3 shows the full results of running these simulations on all parameters. </w:t>
       </w:r>
     </w:p>
+    <w:bookmarkEnd w:id="14"/>
     <w:p>
       <w:pPr>
         <w:pStyle w:val="TS"/>
@@ -16029,6 +14938,7 @@
           <w:rFonts w:eastAsiaTheme="minorEastAsia"/>
         </w:rPr>
       </w:pPr>
+      <w:bookmarkStart w:id="15" w:name="_Hlk131585101"/>
       <w:r>
         <w:rPr>
           <w:rFonts w:eastAsiaTheme="minorEastAsia"/>
@@ -16271,6 +15181,7 @@
         <w:t xml:space="preserve">. Table 3 shows the full results of running these simulations on all parameters. </w:t>
       </w:r>
     </w:p>
+    <w:bookmarkEnd w:id="15"/>
     <w:p>
       <w:pPr>
         <w:pStyle w:val="TS"/>
@@ -16288,6 +15199,7 @@
           <w:rFonts w:eastAsiaTheme="minorEastAsia"/>
         </w:rPr>
       </w:pPr>
+      <w:bookmarkStart w:id="16" w:name="_Hlk131585115"/>
       <w:r>
         <w:rPr>
           <w:rFonts w:eastAsiaTheme="minorEastAsia"/>
@@ -16557,6 +15469,7 @@
         <w:t xml:space="preserve">. Table 3 shows the full results of running these simulations on all parameters. </w:t>
       </w:r>
     </w:p>
+    <w:bookmarkEnd w:id="16"/>
     <w:p>
       <w:pPr>
         <w:pStyle w:val="TS"/>
@@ -16618,6 +15531,7 @@
       <w:r>
         <w:tab/>
       </w:r>
+      <w:bookmarkStart w:id="17" w:name="_Hlk131584702"/>
       <w:r>
         <w:t>We obtained realistic fits to all datasets</w:t>
       </w:r>
@@ -16689,6 +15603,7 @@
         <w:t xml:space="preserve">. </w:t>
       </w:r>
     </w:p>
+    <w:bookmarkEnd w:id="17"/>
     <w:p>
       <w:pPr>
         <w:pStyle w:val="TS"/>
@@ -16731,6 +15646,7 @@
         </w:rPr>
         <w:tab/>
       </w:r>
+      <w:bookmarkStart w:id="18" w:name="_Hlk131584733"/>
       <w:r>
         <w:t xml:space="preserve">Preliminary testing ruled out </w:t>
       </w:r>
@@ -16911,6 +15827,7 @@
         <w:t xml:space="preserve"> embryos do not feed. The remaining parameters (Table 4) underwent the model selection process of multiplying each parameter and combination of two or three parameters by the oxygen-based correction factors. </w:t>
       </w:r>
     </w:p>
+    <w:bookmarkEnd w:id="18"/>
     <w:p>
       <w:pPr>
         <w:pStyle w:val="TS"/>
@@ -16947,6 +15864,7 @@
         <w:spacing w:line="480" w:lineRule="auto"/>
         <w:ind w:firstLine="720"/>
       </w:pPr>
+      <w:bookmarkStart w:id="19" w:name="_Hlk131584765"/>
       <w:r>
         <w:t xml:space="preserve">The best model of experimental hypoxia effects on </w:t>
       </w:r>
@@ -18158,6 +17076,7 @@
         <w:t xml:space="preserve"> </w:t>
       </w:r>
     </w:p>
+    <w:bookmarkEnd w:id="19"/>
     <w:p>
       <w:pPr>
         <w:pStyle w:val="TS"/>
@@ -18169,6 +17088,7 @@
         <w:pStyle w:val="TS"/>
         <w:spacing w:line="480" w:lineRule="auto"/>
       </w:pPr>
+      <w:bookmarkStart w:id="20" w:name="_Hlk131585475"/>
       <w:r>
         <w:rPr>
           <w:b/>
@@ -23005,6 +21925,7 @@
           </w:p>
         </w:tc>
       </w:tr>
+      <w:bookmarkEnd w:id="20"/>
     </w:tbl>
     <w:p>
       <w:pPr>
@@ -23024,7 +21945,8 @@
         <w:pStyle w:val="TS"/>
         <w:spacing w:line="480" w:lineRule="auto"/>
       </w:pPr>
-      <w:bookmarkStart w:id="3" w:name="_Hlk130398530"/>
+      <w:bookmarkStart w:id="21" w:name="_Hlk130398530"/>
+      <w:bookmarkStart w:id="22" w:name="_Hlk131585134"/>
       <w:r>
         <w:rPr>
           <w:noProof/>
@@ -23144,6 +22066,7 @@
         <w:t xml:space="preserve">(days), and (C) is survival over time (days), with means rather than all data plotted for survival for ease of viewing patterns. </w:t>
       </w:r>
     </w:p>
+    <w:bookmarkEnd w:id="22"/>
     <w:p>
       <w:pPr>
         <w:pStyle w:val="TS"/>
@@ -23262,6 +22185,7 @@
         <w:pStyle w:val="TS"/>
         <w:spacing w:line="480" w:lineRule="auto"/>
       </w:pPr>
+      <w:bookmarkStart w:id="23" w:name="_Hlk131585498"/>
       <w:r>
         <w:rPr>
           <w:b/>
@@ -23935,6 +22859,7 @@
           </w:p>
         </w:tc>
       </w:tr>
+      <w:bookmarkEnd w:id="23"/>
     </w:tbl>
     <w:p>
       <w:pPr>
@@ -23948,7 +22873,7 @@
         <w:spacing w:line="480" w:lineRule="auto"/>
       </w:pPr>
     </w:p>
-    <w:bookmarkEnd w:id="3"/>
+    <w:bookmarkEnd w:id="21"/>
     <w:p>
       <w:pPr>
         <w:pStyle w:val="TS"/>
@@ -23979,6 +22904,7 @@
       <w:r>
         <w:tab/>
       </w:r>
+      <w:bookmarkStart w:id="24" w:name="_Hlk131584799"/>
       <w:r>
         <w:t xml:space="preserve">By combining experimental data with unified principles for energetic allocation that are broadly applicable across species, we identified the conversion efficiency of assimilates into structure and the maximum </w:t>
       </w:r>
@@ -26838,6 +25764,7 @@
         <w:t xml:space="preserve">reduces size, delays hatching, and increases mortality in an ecologically important forage fish. </w:t>
       </w:r>
     </w:p>
+    <w:bookmarkEnd w:id="24"/>
     <w:p>
       <w:pPr>
         <w:pStyle w:val="TS"/>
@@ -26859,7 +25786,7 @@
         <w:pStyle w:val="TS"/>
         <w:spacing w:line="480" w:lineRule="auto"/>
       </w:pPr>
-      <w:bookmarkStart w:id="4" w:name="_Hlk130398561"/>
+      <w:bookmarkStart w:id="25" w:name="_Hlk130398561"/>
       <w:r>
         <w:rPr>
           <w:b/>
@@ -26874,6 +25801,7 @@
         <w:spacing w:line="480" w:lineRule="auto"/>
         <w:ind w:left="720" w:hanging="720"/>
       </w:pPr>
+      <w:bookmarkStart w:id="26" w:name="_Hlk131584859"/>
       <w:r>
         <w:t xml:space="preserve">Aguirre-Velarde, A., </w:t>
       </w:r>
@@ -29679,13 +28607,7 @@
         <w:t xml:space="preserve"> </w:t>
       </w:r>
       <w:r>
-        <w:t>(</w:t>
-      </w:r>
-      <w:r>
-        <w:t>E</w:t>
-      </w:r>
-      <w:r>
-        <w:t xml:space="preserve">d. J. G. Richards, A. P. </w:t>
+        <w:t xml:space="preserve">(Ed. J. G. Richards, A. P. </w:t>
       </w:r>
       <w:proofErr w:type="gramStart"/>
       <w:r>
@@ -29701,13 +28623,7 @@
       </w:r>
       <w:proofErr w:type="spellEnd"/>
       <w:r>
-        <w:t xml:space="preserve">), pp. </w:t>
-      </w:r>
-      <w:r>
-        <w:t>443-485</w:t>
-      </w:r>
-      <w:r>
-        <w:t>. San Diego: Academic Press.</w:t>
+        <w:t>), pp. 443-485. San Diego: Academic Press.</w:t>
       </w:r>
     </w:p>
     <w:p>
@@ -30531,8 +29447,9 @@
       <w:r>
         <w:t xml:space="preserve">, 183: 1005-1013. </w:t>
       </w:r>
-      <w:bookmarkEnd w:id="4"/>
+      <w:bookmarkEnd w:id="25"/>
     </w:p>
+    <w:bookmarkEnd w:id="26"/>
     <w:p>
       <w:pPr>
         <w:pStyle w:val="TS"/>

</xml_diff>